<commit_message>
feat(main) add files lab-4
</commit_message>
<xml_diff>
--- a/labs/lab03/report/report.docx
+++ b/labs/lab03/report/report.docx
@@ -150,13 +150,13 @@
         <w:pStyle w:val="FirstParagraph"/>
       </w:pPr>
       <w:r>
-        <w:t xml:space="preserve">Здесь приводится описание задания в соответствии с рекомендациями</w:t>
+        <w:t xml:space="preserve">Cделайть отчёт по лабораторной работе № 3 в формате</w:t>
       </w:r>
       <w:r>
         <w:t xml:space="preserve"> </w:t>
       </w:r>
       <w:r>
-        <w:t xml:space="preserve">методического пособия и выданным вариантом.</w:t>
+        <w:t xml:space="preserve">Markdown, провести компиляцию шаблона в формат docx, pdf и загрузить полученные файлы на GitHub.</w:t>
       </w:r>
     </w:p>
     <w:bookmarkEnd w:id="21"/>

</xml_diff>